<commit_message>
docs updated. background images updated
</commit_message>
<xml_diff>
--- a/DesignDocs/Resources.docx
+++ b/DesignDocs/Resources.docx
@@ -43,10 +43,18 @@
     <w:p>
       <w:r>
         <w:rPr>
+          <w:rFonts w:hint="eastAsia"/>
           <w:b/>
           <w:bCs/>
         </w:rPr>
-        <w:t xml:space="preserve">Supply : </w:t>
+        <w:t xml:space="preserve">Water </w:t>
+      </w:r>
+      <w:r>
+        <w:rPr>
+          <w:b/>
+          <w:bCs/>
+        </w:rPr>
+        <w:t xml:space="preserve">: </w:t>
       </w:r>
       <w:r>
         <w:t xml:space="preserve">The main </w:t>
@@ -65,10 +73,11 @@
       </w:pPr>
       <w:r>
         <w:rPr>
+          <w:rFonts w:hint="eastAsia"/>
           <w:b/>
           <w:bCs/>
         </w:rPr>
-        <w:t>Supply</w:t>
+        <w:t>Water</w:t>
       </w:r>
       <w:r>
         <w:t xml:space="preserve"> is </w:t>
@@ -125,10 +134,11 @@
     <w:p>
       <w:r>
         <w:rPr>
+          <w:rFonts w:hint="eastAsia"/>
           <w:b/>
           <w:bCs/>
         </w:rPr>
-        <w:t>Supply</w:t>
+        <w:t>Water</w:t>
       </w:r>
       <w:r>
         <w:t xml:space="preserve"> </w:t>
@@ -178,13 +188,17 @@
       </w:r>
       <w:r>
         <w:rPr>
+          <w:rFonts w:hint="eastAsia"/>
           <w:b/>
           <w:bCs/>
         </w:rPr>
-        <w:t>Supply</w:t>
-      </w:r>
-      <w:r>
-        <w:t xml:space="preserve"> with </w:t>
+        <w:t>Water</w:t>
+      </w:r>
+      <w:r>
+        <w:t xml:space="preserve"> </w:t>
+      </w:r>
+      <w:r>
+        <w:t xml:space="preserve">with </w:t>
       </w:r>
       <w:r>
         <w:rPr>

</xml_diff>